<commit_message>
version avec le gitIgnore
</commit_message>
<xml_diff>
--- a/Doscuments/Dossier d'analyse/Dossier d'analyse.docx
+++ b/Doscuments/Dossier d'analyse/Dossier d'analyse.docx
@@ -1634,18 +1634,7 @@
           <w:iCs w:val="0"/>
           <w:lang w:val="fr-BE"/>
         </w:rPr>
-        <w:t xml:space="preserve">Chrono-WC </w:t>
-      </w:r>
-      <w:r>
-        <w:rPr>
-          <w:rFonts w:hint="default" w:ascii="Corbel" w:hAnsi="Corbel" w:cs="Corbel"/>
-          <w:b w:val="0"/>
-          <w:bCs w:val="0"/>
-          <w:i w:val="0"/>
-          <w:iCs w:val="0"/>
-          <w:lang w:val="fr-BE"/>
-        </w:rPr>
-        <w:t>et leur tableau de commande. Sur l’écran de commande</w:t>
+        <w:t>Chrono-WC et leur tableau de commande. Sur l’écran de commande</w:t>
       </w:r>
       <w:r>
         <w:rPr>
@@ -2341,6 +2330,7 @@
         <w:pageBreakBefore w:val="0"/>
         <w:widowControl/>
         <w:numPr>
+          <w:ilvl w:val="0"/>
           <w:numId w:val="0"/>
         </w:numPr>
         <w:kinsoku/>
@@ -3578,16 +3568,7 @@
           <w:rFonts w:hint="default" w:ascii="Corbel" w:hAnsi="Corbel" w:cs="Corbel"/>
           <w:lang w:val="fr-BE"/>
         </w:rPr>
-        <w:t>De la même façon que pour l’inventaire, quand un joueur tient un objet en main et l’approche d’un PN</w:t>
-      </w:r>
-      <w:bookmarkStart w:id="0" w:name="_GoBack"/>
-      <w:bookmarkEnd w:id="0"/>
-      <w:r>
-        <w:rPr>
-          <w:rFonts w:hint="default" w:ascii="Corbel" w:hAnsi="Corbel" w:cs="Corbel"/>
-          <w:lang w:val="fr-BE"/>
-        </w:rPr>
-        <w:t xml:space="preserve">J, ce dernier se met en surbrillance. Cela indique au joueur qu’il peut le lui donner. S’il lâche le bouton de </w:t>
+        <w:t xml:space="preserve">De la même façon que pour l’inventaire, quand un joueur tient un objet en main et l’approche d’un PNJ, ce dernier se met en surbrillance. Cela indique au joueur qu’il peut le lui donner. S’il lâche le bouton de </w:t>
       </w:r>
       <w:r>
         <w:rPr>
@@ -3705,16 +3686,7 @@
           <w:iCs/>
           <w:lang w:val="fr-BE"/>
         </w:rPr>
-        <w:t>D</w:t>
-      </w:r>
-      <w:r>
-        <w:rPr>
-          <w:rFonts w:hint="default" w:ascii="Corbel" w:hAnsi="Corbel" w:cs="Corbel"/>
-          <w:i/>
-          <w:iCs/>
-          <w:lang w:val="fr-BE"/>
-        </w:rPr>
-        <w:t>rag and Drop</w:t>
+        <w:t>Drag and Drop</w:t>
       </w:r>
       <w:r>
         <w:rPr>
@@ -4632,6 +4604,33 @@
         </w:rPr>
         <w:t>Représentent tout les objets pouvant être présent dans le monde. Il s’agit d’une abstraction, qui possède les arguments suivants:</w:t>
       </w:r>
+    </w:p>
+    <w:p>
+      <w:pPr>
+        <w:keepNext w:val="0"/>
+        <w:keepLines w:val="0"/>
+        <w:pageBreakBefore w:val="0"/>
+        <w:widowControl/>
+        <w:kinsoku/>
+        <w:wordWrap/>
+        <w:overflowPunct/>
+        <w:topLinePunct w:val="0"/>
+        <w:autoSpaceDE/>
+        <w:autoSpaceDN/>
+        <w:bidi w:val="0"/>
+        <w:adjustRightInd/>
+        <w:snapToGrid/>
+        <w:spacing w:after="181" w:afterLines="50"/>
+        <w:ind w:left="600" w:leftChars="300" w:firstLine="0" w:firstLineChars="0"/>
+        <w:jc w:val="both"/>
+        <w:textAlignment w:val="auto"/>
+        <w:rPr>
+          <w:rFonts w:hint="default" w:ascii="Corbel" w:hAnsi="Corbel" w:cs="Corbel"/>
+          <w:lang w:val="fr-BE"/>
+        </w:rPr>
+      </w:pPr>
+      <w:bookmarkStart w:id="0" w:name="_GoBack"/>
+      <w:bookmarkEnd w:id="0"/>
     </w:p>
     <w:p>
       <w:pPr>
@@ -6946,7 +6945,7 @@
     <w:lsdException w:unhideWhenUsed="0" w:uiPriority="73" w:semiHidden="0" w:name="Colorful Grid Accent 2"/>
     <w:lsdException w:unhideWhenUsed="0" w:uiPriority="60" w:semiHidden="0" w:name="Light Shading Accent 3"/>
     <w:lsdException w:unhideWhenUsed="0" w:uiPriority="61" w:semiHidden="0" w:name="Light List Accent 3"/>
-    <w:lsdException w:qFormat="1" w:unhideWhenUsed="0" w:uiPriority="62" w:semiHidden="0" w:name="Light Grid Accent 3"/>
+    <w:lsdException w:unhideWhenUsed="0" w:uiPriority="62" w:semiHidden="0" w:name="Light Grid Accent 3"/>
     <w:lsdException w:unhideWhenUsed="0" w:uiPriority="63" w:semiHidden="0" w:name="Medium Shading 1 Accent 3"/>
     <w:lsdException w:unhideWhenUsed="0" w:uiPriority="64" w:semiHidden="0" w:name="Medium Shading 2 Accent 3"/>
     <w:lsdException w:unhideWhenUsed="0" w:uiPriority="65" w:semiHidden="0" w:name="Medium List 1 Accent 3"/>
@@ -6976,7 +6975,7 @@
     <w:lsdException w:unhideWhenUsed="0" w:uiPriority="61" w:semiHidden="0" w:name="Light List Accent 5"/>
     <w:lsdException w:unhideWhenUsed="0" w:uiPriority="62" w:semiHidden="0" w:name="Light Grid Accent 5"/>
     <w:lsdException w:unhideWhenUsed="0" w:uiPriority="63" w:semiHidden="0" w:name="Medium Shading 1 Accent 5"/>
-    <w:lsdException w:unhideWhenUsed="0" w:uiPriority="64" w:semiHidden="0" w:name="Medium Shading 2 Accent 5"/>
+    <w:lsdException w:qFormat="1" w:unhideWhenUsed="0" w:uiPriority="64" w:semiHidden="0" w:name="Medium Shading 2 Accent 5"/>
     <w:lsdException w:unhideWhenUsed="0" w:uiPriority="65" w:semiHidden="0" w:name="Medium List 1 Accent 5"/>
     <w:lsdException w:unhideWhenUsed="0" w:uiPriority="66" w:semiHidden="0" w:name="Medium List 2 Accent 5"/>
     <w:lsdException w:unhideWhenUsed="0" w:uiPriority="67" w:semiHidden="0" w:name="Medium Grid 1 Accent 5"/>
@@ -6987,8 +6986,8 @@
     <w:lsdException w:unhideWhenUsed="0" w:uiPriority="72" w:semiHidden="0" w:name="Colorful List Accent 5"/>
     <w:lsdException w:unhideWhenUsed="0" w:uiPriority="73" w:semiHidden="0" w:name="Colorful Grid Accent 5"/>
     <w:lsdException w:unhideWhenUsed="0" w:uiPriority="60" w:semiHidden="0" w:name="Light Shading Accent 6"/>
-    <w:lsdException w:qFormat="1" w:unhideWhenUsed="0" w:uiPriority="61" w:semiHidden="0" w:name="Light List Accent 6"/>
-    <w:lsdException w:qFormat="1" w:unhideWhenUsed="0" w:uiPriority="62" w:semiHidden="0" w:name="Light Grid Accent 6"/>
+    <w:lsdException w:unhideWhenUsed="0" w:uiPriority="61" w:semiHidden="0" w:name="Light List Accent 6"/>
+    <w:lsdException w:unhideWhenUsed="0" w:uiPriority="62" w:semiHidden="0" w:name="Light Grid Accent 6"/>
     <w:lsdException w:unhideWhenUsed="0" w:uiPriority="63" w:semiHidden="0" w:name="Medium Shading 1 Accent 6"/>
     <w:lsdException w:unhideWhenUsed="0" w:uiPriority="64" w:semiHidden="0" w:name="Medium Shading 2 Accent 6"/>
     <w:lsdException w:unhideWhenUsed="0" w:uiPriority="65" w:semiHidden="0" w:name="Medium List 1 Accent 6"/>

</xml_diff>